<commit_message>
Hocanın söylediği hatalar düzeltildi 2. paragraftaki
</commit_message>
<xml_diff>
--- a/Paragraphs/I.docx
+++ b/Paragraphs/I.docx
@@ -149,106 +149,152 @@
         </w:rPr>
         <w:t xml:space="preserve"> </w:t>
       </w:r>
-      <w:r>
-        <w:rPr>
-          <w:rFonts w:ascii="Times New Roman" w:hAnsi="Times New Roman" w:cs="Times New Roman"/>
-          <w:sz w:val="24"/>
-          <w:szCs w:val="24"/>
-        </w:rPr>
-        <w:t xml:space="preserve">Apart from the problems arising from unethical behaviors, there are also problems that result some possible dangers. For instance, there is a risk of destruction of humanity by AI. Because, AI’s behaviors and thoughts can become independent and </w:t>
-      </w:r>
-      <w:r>
-        <w:rPr>
-          <w:rFonts w:ascii="Times New Roman" w:hAnsi="Times New Roman" w:cs="Times New Roman"/>
-          <w:sz w:val="24"/>
-          <w:szCs w:val="24"/>
-        </w:rPr>
-        <w:t>unpredictable</w:t>
-      </w:r>
-      <w:r>
-        <w:rPr>
-          <w:rFonts w:ascii="Times New Roman" w:hAnsi="Times New Roman" w:cs="Times New Roman"/>
-          <w:sz w:val="24"/>
-          <w:szCs w:val="24"/>
-        </w:rPr>
-        <w:t>. In total, AI’s acts may seem like accurate, however, to save 10 people, killing one healthy human is not ethical</w:t>
-      </w:r>
-      <w:r>
-        <w:rPr>
-          <w:rFonts w:ascii="Times New Roman" w:hAnsi="Times New Roman" w:cs="Times New Roman"/>
-          <w:sz w:val="24"/>
-          <w:szCs w:val="24"/>
-        </w:rPr>
-        <w:t xml:space="preserve"> </w:t>
-      </w:r>
-      <w:proofErr w:type="spellStart"/>
-      <w:r>
-        <w:rPr>
-          <w:rFonts w:ascii="Times New Roman" w:hAnsi="Times New Roman" w:cs="Times New Roman"/>
-          <w:sz w:val="24"/>
-          <w:szCs w:val="24"/>
-        </w:rPr>
-        <w:t>behaviour</w:t>
-      </w:r>
-      <w:proofErr w:type="spellEnd"/>
-      <w:r>
-        <w:rPr>
-          <w:rFonts w:ascii="Times New Roman" w:hAnsi="Times New Roman" w:cs="Times New Roman"/>
-          <w:sz w:val="24"/>
-          <w:szCs w:val="24"/>
-        </w:rPr>
-        <w:t xml:space="preserve">. </w:t>
-      </w:r>
-      <w:r>
-        <w:rPr>
-          <w:rFonts w:ascii="Times New Roman" w:hAnsi="Times New Roman" w:cs="Times New Roman"/>
-          <w:sz w:val="24"/>
-          <w:szCs w:val="24"/>
-        </w:rPr>
-        <w:t xml:space="preserve">As Elon Musk who is the cofounder </w:t>
-      </w:r>
-      <w:r>
-        <w:rPr>
-          <w:rFonts w:ascii="Times New Roman" w:hAnsi="Times New Roman" w:cs="Times New Roman"/>
-          <w:sz w:val="24"/>
-          <w:szCs w:val="24"/>
-        </w:rPr>
-        <w:lastRenderedPageBreak/>
-        <w:t>of SpaceX and Tesla Motors stated in 2014, “I think we should be very careful about artificial intelligence. If I had to guess at what our biggest existential threat is, it’s probably that. So we need to be very careful” (The Guardian, 2014).</w:t>
-      </w:r>
-      <w:r>
-        <w:rPr>
-          <w:rFonts w:ascii="Times New Roman" w:hAnsi="Times New Roman" w:cs="Times New Roman"/>
-          <w:sz w:val="24"/>
-          <w:szCs w:val="24"/>
-        </w:rPr>
-        <w:t xml:space="preserve"> While humankind increase the study research in AI area, they might dig their own graves though they thought it will increase welfare and prosperity. </w:t>
-      </w:r>
-      <w:r>
-        <w:rPr>
-          <w:rFonts w:ascii="Times New Roman" w:hAnsi="Times New Roman" w:cs="Times New Roman"/>
-          <w:sz w:val="24"/>
-          <w:szCs w:val="24"/>
-        </w:rPr>
-        <w:t>Additionally</w:t>
-      </w:r>
-      <w:r>
-        <w:rPr>
-          <w:rFonts w:ascii="Times New Roman" w:hAnsi="Times New Roman" w:cs="Times New Roman"/>
-          <w:sz w:val="24"/>
-          <w:szCs w:val="24"/>
-        </w:rPr>
-        <w:t>, underestimating AI than it is need to be</w:t>
-      </w:r>
       <w:bookmarkStart w:id="0" w:name="_GoBack"/>
       <w:bookmarkEnd w:id="0"/>
-      <w:r>
-        <w:rPr>
-          <w:rFonts w:ascii="Times New Roman" w:hAnsi="Times New Roman" w:cs="Times New Roman"/>
-          <w:sz w:val="24"/>
-          <w:szCs w:val="24"/>
-        </w:rPr>
-        <w:t xml:space="preserve">, can bring new threats such as restrains of humanity. Society </w:t>
+    </w:p>
+    <w:p>
+      <w:pPr>
+        <w:spacing w:line="480" w:lineRule="auto"/>
+        <w:ind w:firstLine="720"/>
+        <w:rPr>
+          <w:rFonts w:ascii="Times New Roman" w:hAnsi="Times New Roman" w:cs="Times New Roman"/>
+          <w:sz w:val="24"/>
+          <w:szCs w:val="24"/>
+        </w:rPr>
+      </w:pPr>
+    </w:p>
+    <w:p>
+      <w:pPr>
+        <w:spacing w:line="480" w:lineRule="auto"/>
+        <w:ind w:firstLine="720"/>
+        <w:rPr>
+          <w:rFonts w:ascii="Times New Roman" w:hAnsi="Times New Roman" w:cs="Times New Roman"/>
+          <w:sz w:val="24"/>
+          <w:szCs w:val="24"/>
+        </w:rPr>
+      </w:pPr>
+    </w:p>
+    <w:p>
+      <w:pPr>
+        <w:spacing w:line="480" w:lineRule="auto"/>
+        <w:ind w:firstLine="720"/>
+        <w:rPr>
+          <w:rFonts w:ascii="Times New Roman" w:hAnsi="Times New Roman" w:cs="Times New Roman"/>
+          <w:sz w:val="24"/>
+          <w:szCs w:val="24"/>
+        </w:rPr>
+      </w:pPr>
+    </w:p>
+    <w:p>
+      <w:pPr>
+        <w:spacing w:line="480" w:lineRule="auto"/>
+        <w:ind w:firstLine="720"/>
+        <w:rPr>
+          <w:rFonts w:ascii="Times New Roman" w:hAnsi="Times New Roman" w:cs="Times New Roman"/>
+          <w:sz w:val="24"/>
+          <w:szCs w:val="24"/>
+        </w:rPr>
+      </w:pPr>
+      <w:r>
+        <w:rPr>
+          <w:rFonts w:ascii="Times New Roman" w:hAnsi="Times New Roman" w:cs="Times New Roman"/>
+          <w:sz w:val="24"/>
+          <w:szCs w:val="24"/>
+        </w:rPr>
+        <w:lastRenderedPageBreak/>
+        <w:t xml:space="preserve">Apart from the problems arising from unethical behaviors, there are also problems that </w:t>
+      </w:r>
+      <w:proofErr w:type="gramStart"/>
+      <w:r>
+        <w:rPr>
+          <w:rFonts w:ascii="Times New Roman" w:hAnsi="Times New Roman" w:cs="Times New Roman"/>
+          <w:sz w:val="24"/>
+          <w:szCs w:val="24"/>
+        </w:rPr>
+        <w:t>result</w:t>
+      </w:r>
+      <w:proofErr w:type="gramEnd"/>
+      <w:r>
+        <w:rPr>
+          <w:rFonts w:ascii="Times New Roman" w:hAnsi="Times New Roman" w:cs="Times New Roman"/>
+          <w:sz w:val="24"/>
+          <w:szCs w:val="24"/>
+        </w:rPr>
+        <w:t xml:space="preserve"> some possible dangers. For instance, there is a risk of destruction of humanity by AI. Because, AI’s behaviors and thoughts can become independent and </w:t>
+      </w:r>
+      <w:r>
+        <w:rPr>
+          <w:rFonts w:ascii="Times New Roman" w:hAnsi="Times New Roman" w:cs="Times New Roman"/>
+          <w:sz w:val="24"/>
+          <w:szCs w:val="24"/>
+        </w:rPr>
+        <w:t>unpredictable</w:t>
+      </w:r>
+      <w:r>
+        <w:rPr>
+          <w:rFonts w:ascii="Times New Roman" w:hAnsi="Times New Roman" w:cs="Times New Roman"/>
+          <w:sz w:val="24"/>
+          <w:szCs w:val="24"/>
+        </w:rPr>
+        <w:t>. In total, AI’s acts may seem like accurate, however, to save 10 people, killing one healthy human is not ethical</w:t>
+      </w:r>
+      <w:r>
+        <w:rPr>
+          <w:rFonts w:ascii="Times New Roman" w:hAnsi="Times New Roman" w:cs="Times New Roman"/>
+          <w:sz w:val="24"/>
+          <w:szCs w:val="24"/>
+        </w:rPr>
+        <w:t xml:space="preserve"> </w:t>
+      </w:r>
+      <w:proofErr w:type="spellStart"/>
+      <w:r>
+        <w:rPr>
+          <w:rFonts w:ascii="Times New Roman" w:hAnsi="Times New Roman" w:cs="Times New Roman"/>
+          <w:sz w:val="24"/>
+          <w:szCs w:val="24"/>
+        </w:rPr>
+        <w:t>behaviour</w:t>
+      </w:r>
+      <w:proofErr w:type="spellEnd"/>
+      <w:r>
+        <w:rPr>
+          <w:rFonts w:ascii="Times New Roman" w:hAnsi="Times New Roman" w:cs="Times New Roman"/>
+          <w:sz w:val="24"/>
+          <w:szCs w:val="24"/>
+        </w:rPr>
+        <w:t xml:space="preserve">. </w:t>
+      </w:r>
+      <w:r>
+        <w:rPr>
+          <w:rFonts w:ascii="Times New Roman" w:hAnsi="Times New Roman" w:cs="Times New Roman"/>
+          <w:sz w:val="24"/>
+          <w:szCs w:val="24"/>
+        </w:rPr>
+        <w:t>As Elon Musk who is the cofounder of SpaceX and Tesla Motors stated in 2014, “I think we should be very careful about artificial intelligence. If I had to guess at what our biggest existential threat is, it’s probably that. So we need to be very careful” (The Guardian, 2014).</w:t>
+      </w:r>
+      <w:r>
+        <w:rPr>
+          <w:rFonts w:ascii="Times New Roman" w:hAnsi="Times New Roman" w:cs="Times New Roman"/>
+          <w:sz w:val="24"/>
+          <w:szCs w:val="24"/>
+        </w:rPr>
+        <w:t xml:space="preserve"> While humankind increase the study research in AI area, they might dig their own graves though they thought it will increase welfare and prosperity. </w:t>
+      </w:r>
+      <w:r>
+        <w:rPr>
+          <w:rFonts w:ascii="Times New Roman" w:hAnsi="Times New Roman" w:cs="Times New Roman"/>
+          <w:sz w:val="24"/>
+          <w:szCs w:val="24"/>
+        </w:rPr>
+        <w:t>Additionally</w:t>
+      </w:r>
+      <w:r>
+        <w:rPr>
+          <w:rFonts w:ascii="Times New Roman" w:hAnsi="Times New Roman" w:cs="Times New Roman"/>
+          <w:sz w:val="24"/>
+          <w:szCs w:val="24"/>
+        </w:rPr>
+        <w:t xml:space="preserve">, underestimating AI than it is need to be, can bring new threats such as restrains of humanity. Society </w:t>
       </w:r>
       <w:r>
         <w:rPr>

</xml_diff>